<commit_message>
Zuletzt hinzugefügte Sets auf Startseite angezeigt
</commit_message>
<xml_diff>
--- a/Planung/Dokumentation/Dokumentation.docx
+++ b/Planung/Dokumentation/Dokumentation.docx
@@ -4,24 +4,1088 @@
   <w:body>
     <w:p>
       <w:pPr>
+        <w:jc w:val="center"/>
+        <w:rPr>
+          <w:rFonts w:ascii="Arial" w:hAnsi="Arial" w:cs="Arial"/>
+          <w:sz w:val="36"/>
+        </w:rPr>
+      </w:pPr>
+      <w:r>
+        <w:rPr>
+          <w:noProof/>
+        </w:rPr>
+        <w:drawing>
+          <wp:inline distT="0" distB="0" distL="0" distR="0" wp14:anchorId="7C316DF8" wp14:editId="6CCB2C3A">
+            <wp:extent cx="5391150" cy="1238250"/>
+            <wp:effectExtent l="0" t="0" r="0" b="0"/>
+            <wp:docPr id="211924189" name="Grafik 3" descr="Ein Bild, das Screenshot, Grafiken, Schrift, Grafikdesign enthält.&#10;&#10;KI-generierte Inhalte können fehlerhaft sein."/>
+            <wp:cNvGraphicFramePr>
+              <a:graphicFrameLocks xmlns:a="http://schemas.openxmlformats.org/drawingml/2006/main" noChangeAspect="1"/>
+            </wp:cNvGraphicFramePr>
+            <a:graphic xmlns:a="http://schemas.openxmlformats.org/drawingml/2006/main">
+              <a:graphicData uri="http://schemas.openxmlformats.org/drawingml/2006/picture">
+                <pic:pic xmlns:pic="http://schemas.openxmlformats.org/drawingml/2006/picture">
+                  <pic:nvPicPr>
+                    <pic:cNvPr id="211924189" name="Grafik 3" descr="Ein Bild, das Screenshot, Grafiken, Schrift, Grafikdesign enthält.&#10;&#10;KI-generierte Inhalte können fehlerhaft sein."/>
+                    <pic:cNvPicPr>
+                      <a:picLocks noChangeAspect="1" noChangeArrowheads="1"/>
+                    </pic:cNvPicPr>
+                  </pic:nvPicPr>
+                  <pic:blipFill>
+                    <a:blip r:embed="rId7" cstate="print">
+                      <a:extLst>
+                        <a:ext uri="{28A0092B-C50C-407E-A947-70E740481C1C}">
+                          <a14:useLocalDpi xmlns:a14="http://schemas.microsoft.com/office/drawing/2010/main" val="0"/>
+                        </a:ext>
+                      </a:extLst>
+                    </a:blip>
+                    <a:srcRect/>
+                    <a:stretch>
+                      <a:fillRect/>
+                    </a:stretch>
+                  </pic:blipFill>
+                  <pic:spPr bwMode="auto">
+                    <a:xfrm>
+                      <a:off x="0" y="0"/>
+                      <a:ext cx="5391150" cy="1238250"/>
+                    </a:xfrm>
+                    <a:prstGeom prst="rect">
+                      <a:avLst/>
+                    </a:prstGeom>
+                    <a:noFill/>
+                    <a:ln>
+                      <a:noFill/>
+                    </a:ln>
+                  </pic:spPr>
+                </pic:pic>
+              </a:graphicData>
+            </a:graphic>
+          </wp:inline>
+        </w:drawing>
+      </w:r>
+    </w:p>
+    <w:p>
+      <w:pPr>
+        <w:rPr>
+          <w:rFonts w:ascii="Arial" w:hAnsi="Arial" w:cs="Arial"/>
+          <w:b/>
+          <w:bCs/>
+          <w:sz w:val="52"/>
+        </w:rPr>
+      </w:pPr>
+    </w:p>
+    <w:p>
+      <w:pPr>
+        <w:jc w:val="center"/>
+        <w:rPr>
+          <w:rFonts w:ascii="Arial" w:hAnsi="Arial" w:cs="Arial"/>
+        </w:rPr>
+      </w:pPr>
+      <w:r>
+        <w:rPr>
+          <w:rFonts w:ascii="Arial" w:hAnsi="Arial" w:cs="Arial"/>
+          <w:b/>
+          <w:bCs/>
+          <w:sz w:val="52"/>
+        </w:rPr>
+        <w:t xml:space="preserve">Hausarbeit </w:t>
+      </w:r>
+      <w:r>
+        <w:rPr>
+          <w:rFonts w:ascii="Arial" w:hAnsi="Arial" w:cs="Arial"/>
+          <w:b/>
+          <w:bCs/>
+          <w:sz w:val="52"/>
+        </w:rPr>
+        <w:br/>
+      </w:r>
+      <w:r>
+        <w:rPr>
+          <w:rFonts w:ascii="Arial" w:hAnsi="Arial" w:cs="Arial"/>
+        </w:rPr>
+        <w:t>im Bildungsgang</w:t>
+      </w:r>
+    </w:p>
+    <w:p>
+      <w:pPr>
+        <w:jc w:val="center"/>
+        <w:rPr>
+          <w:rFonts w:ascii="Arial" w:hAnsi="Arial" w:cs="Arial"/>
+        </w:rPr>
+      </w:pPr>
+      <w:r>
+        <w:rPr>
+          <w:rFonts w:ascii="Arial" w:hAnsi="Arial" w:cs="Arial"/>
+        </w:rPr>
+        <w:t xml:space="preserve"> „Staatlich geprüfte/r Wirtschaftsinformatiker/in“</w:t>
+      </w:r>
+    </w:p>
+    <w:p>
+      <w:pPr>
+        <w:pStyle w:val="Textkrper"/>
+        <w:rPr>
+          <w:rFonts w:ascii="Arial" w:hAnsi="Arial" w:cs="Arial"/>
+        </w:rPr>
+      </w:pPr>
+      <w:r>
+        <w:rPr>
+          <w:rFonts w:ascii="Arial" w:hAnsi="Arial" w:cs="Arial"/>
+        </w:rPr>
+        <w:t>gemäß §5 der Ausbildungs- und Prüfungsordnung</w:t>
+      </w:r>
+    </w:p>
+    <w:p>
+      <w:pPr>
+        <w:jc w:val="center"/>
+        <w:rPr>
+          <w:rFonts w:ascii="Arial" w:hAnsi="Arial" w:cs="Arial"/>
+        </w:rPr>
+      </w:pPr>
+    </w:p>
+    <w:p>
+      <w:pPr>
+        <w:rPr>
+          <w:rFonts w:ascii="Arial" w:hAnsi="Arial" w:cs="Arial"/>
+        </w:rPr>
+      </w:pPr>
+    </w:p>
+    <w:p>
+      <w:pPr>
+        <w:pBdr>
+          <w:top w:val="single" w:sz="4" w:space="1" w:color="auto"/>
+          <w:left w:val="single" w:sz="4" w:space="4" w:color="auto"/>
+          <w:bottom w:val="single" w:sz="4" w:space="1" w:color="auto"/>
+          <w:right w:val="single" w:sz="4" w:space="4" w:color="auto"/>
+        </w:pBdr>
+        <w:jc w:val="center"/>
+        <w:rPr>
+          <w:rFonts w:ascii="Arial" w:hAnsi="Arial" w:cs="Arial"/>
+        </w:rPr>
+      </w:pPr>
+    </w:p>
+    <w:p>
+      <w:pPr>
+        <w:pStyle w:val="Textkrper2"/>
+        <w:pBdr>
+          <w:top w:val="single" w:sz="4" w:space="1" w:color="auto"/>
+          <w:left w:val="single" w:sz="4" w:space="4" w:color="auto"/>
+          <w:bottom w:val="single" w:sz="4" w:space="1" w:color="auto"/>
+          <w:right w:val="single" w:sz="4" w:space="4" w:color="auto"/>
+        </w:pBdr>
+        <w:rPr>
+          <w:rFonts w:ascii="Arial" w:hAnsi="Arial" w:cs="Arial"/>
+        </w:rPr>
+      </w:pPr>
+      <w:r>
+        <w:rPr>
+          <w:rFonts w:ascii="Arial" w:hAnsi="Arial" w:cs="Arial"/>
+        </w:rPr>
+        <w:t>Entwicklung eine</w:t>
+      </w:r>
+      <w:r>
+        <w:rPr>
+          <w:rFonts w:ascii="Arial" w:hAnsi="Arial" w:cs="Arial"/>
+        </w:rPr>
+        <w:t>r</w:t>
+      </w:r>
+      <w:r>
+        <w:rPr>
+          <w:rFonts w:ascii="Arial" w:hAnsi="Arial" w:cs="Arial"/>
+        </w:rPr>
+        <w:t xml:space="preserve"> </w:t>
+      </w:r>
+      <w:proofErr w:type="spellStart"/>
+      <w:r>
+        <w:rPr>
+          <w:rFonts w:ascii="Arial" w:hAnsi="Arial" w:cs="Arial"/>
+        </w:rPr>
+        <w:t>LegoSet</w:t>
+      </w:r>
+      <w:proofErr w:type="spellEnd"/>
+      <w:r>
+        <w:rPr>
+          <w:rFonts w:ascii="Arial" w:hAnsi="Arial" w:cs="Arial"/>
+        </w:rPr>
+        <w:t>-Verwaltungssoftware</w:t>
+      </w:r>
+    </w:p>
+    <w:p>
+      <w:pPr>
+        <w:pStyle w:val="Textkrper2"/>
+        <w:pBdr>
+          <w:top w:val="single" w:sz="4" w:space="1" w:color="auto"/>
+          <w:left w:val="single" w:sz="4" w:space="4" w:color="auto"/>
+          <w:bottom w:val="single" w:sz="4" w:space="1" w:color="auto"/>
+          <w:right w:val="single" w:sz="4" w:space="4" w:color="auto"/>
+        </w:pBdr>
+        <w:rPr>
+          <w:rFonts w:ascii="Arial" w:hAnsi="Arial" w:cs="Arial"/>
+        </w:rPr>
+      </w:pPr>
+    </w:p>
+    <w:p>
+      <w:pPr>
+        <w:tabs>
+          <w:tab w:val="left" w:pos="2552"/>
+          <w:tab w:val="left" w:pos="5103"/>
+        </w:tabs>
+        <w:spacing w:line="360" w:lineRule="auto"/>
+        <w:rPr>
+          <w:rFonts w:ascii="Arial" w:hAnsi="Arial" w:cs="Arial"/>
+        </w:rPr>
+      </w:pPr>
+      <w:r>
+        <w:rPr>
+          <w:rFonts w:ascii="Arial" w:hAnsi="Arial" w:cs="Arial"/>
+        </w:rPr>
+        <w:tab/>
+      </w:r>
+    </w:p>
+    <w:p>
+      <w:pPr>
+        <w:tabs>
+          <w:tab w:val="left" w:pos="2552"/>
+          <w:tab w:val="left" w:pos="5103"/>
+        </w:tabs>
+        <w:spacing w:line="360" w:lineRule="auto"/>
+        <w:rPr>
+          <w:rFonts w:ascii="Arial" w:hAnsi="Arial" w:cs="Arial"/>
+        </w:rPr>
+      </w:pPr>
+    </w:p>
+    <w:p>
+      <w:pPr>
+        <w:tabs>
+          <w:tab w:val="left" w:pos="2552"/>
+          <w:tab w:val="left" w:pos="5103"/>
+        </w:tabs>
+        <w:spacing w:line="360" w:lineRule="auto"/>
+        <w:rPr>
+          <w:rFonts w:ascii="Arial" w:hAnsi="Arial" w:cs="Arial"/>
+        </w:rPr>
+      </w:pPr>
+    </w:p>
+    <w:p>
+      <w:pPr>
+        <w:tabs>
+          <w:tab w:val="left" w:pos="2552"/>
+          <w:tab w:val="left" w:pos="5103"/>
+        </w:tabs>
+        <w:spacing w:line="360" w:lineRule="auto"/>
+        <w:rPr>
+          <w:rFonts w:ascii="Arial" w:hAnsi="Arial" w:cs="Arial"/>
+        </w:rPr>
+      </w:pPr>
+      <w:r>
+        <w:rPr>
+          <w:rFonts w:ascii="Arial" w:hAnsi="Arial" w:cs="Arial"/>
+        </w:rPr>
+        <w:tab/>
+      </w:r>
+      <w:r>
+        <w:rPr>
+          <w:rFonts w:ascii="Arial" w:hAnsi="Arial" w:cs="Arial"/>
+        </w:rPr>
+        <w:t>vorgelegt von:</w:t>
+      </w:r>
+      <w:r>
+        <w:rPr>
+          <w:rFonts w:ascii="Arial" w:hAnsi="Arial" w:cs="Arial"/>
+        </w:rPr>
+        <w:tab/>
+      </w:r>
+      <w:r>
+        <w:rPr>
+          <w:rFonts w:ascii="Arial" w:hAnsi="Arial" w:cs="Arial"/>
+        </w:rPr>
+        <w:t>Florian Emilio Fritz</w:t>
+      </w:r>
+    </w:p>
+    <w:p>
+      <w:pPr>
+        <w:tabs>
+          <w:tab w:val="left" w:pos="2552"/>
+          <w:tab w:val="left" w:pos="5103"/>
+        </w:tabs>
+        <w:spacing w:line="360" w:lineRule="auto"/>
+        <w:rPr>
+          <w:rFonts w:ascii="Arial" w:hAnsi="Arial" w:cs="Arial"/>
+        </w:rPr>
+      </w:pPr>
+      <w:r>
+        <w:rPr>
+          <w:rFonts w:ascii="Arial" w:hAnsi="Arial" w:cs="Arial"/>
+        </w:rPr>
+        <w:tab/>
+        <w:t>Klasse:</w:t>
+      </w:r>
+      <w:r>
+        <w:rPr>
+          <w:rFonts w:ascii="Arial" w:hAnsi="Arial" w:cs="Arial"/>
+        </w:rPr>
+        <w:tab/>
+      </w:r>
+      <w:r>
+        <w:rPr>
+          <w:rFonts w:ascii="Arial" w:hAnsi="Arial" w:cs="Arial"/>
+        </w:rPr>
+        <w:t>WI23A1</w:t>
+      </w:r>
+    </w:p>
+    <w:p>
+      <w:pPr>
+        <w:tabs>
+          <w:tab w:val="left" w:pos="2552"/>
+          <w:tab w:val="left" w:pos="5103"/>
+        </w:tabs>
+        <w:spacing w:line="360" w:lineRule="auto"/>
+        <w:rPr>
+          <w:rFonts w:ascii="Arial" w:hAnsi="Arial" w:cs="Arial"/>
+        </w:rPr>
+      </w:pPr>
+      <w:r>
+        <w:rPr>
+          <w:rFonts w:ascii="Arial" w:hAnsi="Arial" w:cs="Arial"/>
+        </w:rPr>
+        <w:tab/>
+        <w:t>Adresse:</w:t>
+      </w:r>
+      <w:r>
+        <w:rPr>
+          <w:rFonts w:ascii="Arial" w:hAnsi="Arial" w:cs="Arial"/>
+        </w:rPr>
+        <w:tab/>
+      </w:r>
+      <w:r>
+        <w:rPr>
+          <w:rFonts w:ascii="Arial" w:hAnsi="Arial" w:cs="Arial"/>
+        </w:rPr>
+        <w:t>Steinbachstraße 97</w:t>
+      </w:r>
+    </w:p>
+    <w:p>
+      <w:pPr>
+        <w:tabs>
+          <w:tab w:val="left" w:pos="2552"/>
+          <w:tab w:val="left" w:pos="5103"/>
+        </w:tabs>
+        <w:spacing w:line="360" w:lineRule="auto"/>
+        <w:rPr>
+          <w:rFonts w:ascii="Arial" w:hAnsi="Arial" w:cs="Arial"/>
+        </w:rPr>
+      </w:pPr>
+      <w:r>
+        <w:rPr>
+          <w:rFonts w:ascii="Arial" w:hAnsi="Arial" w:cs="Arial"/>
+        </w:rPr>
+        <w:tab/>
+        <w:t>Ort:</w:t>
+      </w:r>
+      <w:r>
+        <w:rPr>
+          <w:rFonts w:ascii="Arial" w:hAnsi="Arial" w:cs="Arial"/>
+        </w:rPr>
+        <w:tab/>
+      </w:r>
+      <w:r>
+        <w:rPr>
+          <w:rFonts w:ascii="Arial" w:hAnsi="Arial" w:cs="Arial"/>
+        </w:rPr>
+        <w:t>66424 Homburg</w:t>
+      </w:r>
+    </w:p>
+    <w:p>
+      <w:pPr>
+        <w:tabs>
+          <w:tab w:val="left" w:pos="2552"/>
+          <w:tab w:val="left" w:pos="5103"/>
+        </w:tabs>
+        <w:spacing w:line="360" w:lineRule="auto"/>
+        <w:rPr>
+          <w:rFonts w:ascii="Arial" w:hAnsi="Arial" w:cs="Arial"/>
+        </w:rPr>
+      </w:pPr>
+      <w:r>
+        <w:rPr>
+          <w:rFonts w:ascii="Arial" w:hAnsi="Arial" w:cs="Arial"/>
+        </w:rPr>
+        <w:tab/>
+      </w:r>
+      <w:r>
+        <w:rPr>
+          <w:rFonts w:ascii="Arial" w:hAnsi="Arial" w:cs="Arial"/>
+        </w:rPr>
+        <w:t>E-Mail:</w:t>
+      </w:r>
+      <w:r>
+        <w:rPr>
+          <w:rFonts w:ascii="Arial" w:hAnsi="Arial" w:cs="Arial"/>
+        </w:rPr>
+        <w:tab/>
+      </w:r>
+      <w:r>
+        <w:t>florian.fritz.1@gmx.de</w:t>
+      </w:r>
+    </w:p>
+    <w:p>
+      <w:pPr>
+        <w:tabs>
+          <w:tab w:val="left" w:pos="2552"/>
+          <w:tab w:val="left" w:pos="5103"/>
+        </w:tabs>
+        <w:spacing w:line="360" w:lineRule="auto"/>
+        <w:rPr>
+          <w:rFonts w:ascii="Arial" w:hAnsi="Arial" w:cs="Arial"/>
+        </w:rPr>
+      </w:pPr>
+      <w:r>
+        <w:rPr>
+          <w:rFonts w:ascii="Arial" w:hAnsi="Arial" w:cs="Arial"/>
+        </w:rPr>
+        <w:tab/>
+        <w:t>Abgabetermin:</w:t>
+      </w:r>
+      <w:r>
+        <w:rPr>
+          <w:rFonts w:ascii="Arial" w:hAnsi="Arial" w:cs="Arial"/>
+        </w:rPr>
+        <w:tab/>
+        <w:t>15.0</w:t>
+      </w:r>
+      <w:r>
+        <w:rPr>
+          <w:rFonts w:ascii="Arial" w:hAnsi="Arial" w:cs="Arial"/>
+        </w:rPr>
+        <w:t>5</w:t>
+      </w:r>
+      <w:r>
+        <w:rPr>
+          <w:rFonts w:ascii="Arial" w:hAnsi="Arial" w:cs="Arial"/>
+        </w:rPr>
+        <w:t>.20</w:t>
+      </w:r>
+      <w:r>
+        <w:rPr>
+          <w:rFonts w:ascii="Arial" w:hAnsi="Arial" w:cs="Arial"/>
+        </w:rPr>
+        <w:t>25</w:t>
+      </w:r>
+    </w:p>
+    <w:p>
+      <w:pPr>
+        <w:tabs>
+          <w:tab w:val="left" w:pos="2552"/>
+          <w:tab w:val="left" w:pos="5103"/>
+        </w:tabs>
+        <w:spacing w:line="360" w:lineRule="auto"/>
+      </w:pPr>
+      <w:r>
+        <w:rPr>
+          <w:rFonts w:ascii="Arial" w:hAnsi="Arial" w:cs="Arial"/>
+        </w:rPr>
+        <w:tab/>
+        <w:t>Betreuer/in:</w:t>
+      </w:r>
+      <w:r>
+        <w:rPr>
+          <w:rFonts w:ascii="Arial" w:hAnsi="Arial" w:cs="Arial"/>
+        </w:rPr>
+        <w:tab/>
+        <w:t xml:space="preserve">Herr </w:t>
+      </w:r>
+      <w:r>
+        <w:rPr>
+          <w:rFonts w:ascii="Arial" w:hAnsi="Arial" w:cs="Arial"/>
+        </w:rPr>
+        <w:t>Schuler</w:t>
+      </w:r>
+    </w:p>
+    <w:p>
+      <w:r>
+        <w:br w:type="page"/>
+      </w:r>
+    </w:p>
+    <w:sdt>
+      <w:sdtPr>
+        <w:id w:val="-1478991707"/>
+        <w:docPartObj>
+          <w:docPartGallery w:val="Table of Contents"/>
+          <w:docPartUnique/>
+        </w:docPartObj>
+      </w:sdtPr>
+      <w:sdtEndPr>
+        <w:rPr>
+          <w:rFonts w:asciiTheme="minorHAnsi" w:eastAsiaTheme="minorHAnsi" w:hAnsiTheme="minorHAnsi" w:cstheme="minorBidi"/>
+          <w:b/>
+          <w:bCs/>
+          <w:color w:val="auto"/>
+          <w:kern w:val="2"/>
+          <w:sz w:val="24"/>
+          <w:szCs w:val="24"/>
+          <w:lang w:eastAsia="en-US"/>
+          <w14:ligatures w14:val="standardContextual"/>
+        </w:rPr>
+      </w:sdtEndPr>
+      <w:sdtContent>
+        <w:p>
+          <w:pPr>
+            <w:pStyle w:val="Inhaltsverzeichnisberschrift"/>
+          </w:pPr>
+          <w:r>
+            <w:t>Inhalt</w:t>
+          </w:r>
+        </w:p>
+        <w:p>
+          <w:pPr>
+            <w:pStyle w:val="Verzeichnis2"/>
+            <w:tabs>
+              <w:tab w:val="right" w:leader="dot" w:pos="9062"/>
+            </w:tabs>
+            <w:rPr>
+              <w:rFonts w:eastAsiaTheme="minorEastAsia"/>
+              <w:noProof/>
+              <w:lang w:eastAsia="de-DE"/>
+            </w:rPr>
+          </w:pPr>
+          <w:r>
+            <w:fldChar w:fldCharType="begin"/>
+          </w:r>
+          <w:r>
+            <w:instrText xml:space="preserve"> TOC \o "1-3" \h \z \u </w:instrText>
+          </w:r>
+          <w:r>
+            <w:fldChar w:fldCharType="separate"/>
+          </w:r>
+          <w:hyperlink w:anchor="_Toc197797136" w:history="1">
+            <w:r>
+              <w:rPr>
+                <w:rStyle w:val="Hyperlink"/>
+                <w:noProof/>
+              </w:rPr>
+              <w:t>Benutzerhandbuch</w:t>
+            </w:r>
+            <w:r>
+              <w:rPr>
+                <w:noProof/>
+                <w:webHidden/>
+              </w:rPr>
+              <w:tab/>
+            </w:r>
+            <w:r>
+              <w:rPr>
+                <w:noProof/>
+                <w:webHidden/>
+              </w:rPr>
+              <w:fldChar w:fldCharType="begin"/>
+            </w:r>
+            <w:r>
+              <w:rPr>
+                <w:noProof/>
+                <w:webHidden/>
+              </w:rPr>
+              <w:instrText xml:space="preserve"> PAGEREF _Toc197797136 \h </w:instrText>
+            </w:r>
+            <w:r>
+              <w:rPr>
+                <w:noProof/>
+                <w:webHidden/>
+              </w:rPr>
+            </w:r>
+            <w:r>
+              <w:rPr>
+                <w:noProof/>
+                <w:webHidden/>
+              </w:rPr>
+              <w:fldChar w:fldCharType="separate"/>
+            </w:r>
+            <w:r>
+              <w:rPr>
+                <w:noProof/>
+                <w:webHidden/>
+              </w:rPr>
+              <w:t>3</w:t>
+            </w:r>
+            <w:r>
+              <w:rPr>
+                <w:noProof/>
+                <w:webHidden/>
+              </w:rPr>
+              <w:fldChar w:fldCharType="end"/>
+            </w:r>
+          </w:hyperlink>
+        </w:p>
+        <w:p>
+          <w:pPr>
+            <w:pStyle w:val="Verzeichnis3"/>
+            <w:tabs>
+              <w:tab w:val="right" w:leader="dot" w:pos="9062"/>
+            </w:tabs>
+            <w:rPr>
+              <w:rFonts w:eastAsiaTheme="minorEastAsia"/>
+              <w:noProof/>
+              <w:lang w:eastAsia="de-DE"/>
+            </w:rPr>
+          </w:pPr>
+          <w:hyperlink w:anchor="_Toc197797137" w:history="1">
+            <w:r>
+              <w:rPr>
+                <w:rStyle w:val="Hyperlink"/>
+                <w:noProof/>
+              </w:rPr>
+              <w:t>API-Schlüssel eingeben</w:t>
+            </w:r>
+            <w:r>
+              <w:rPr>
+                <w:noProof/>
+                <w:webHidden/>
+              </w:rPr>
+              <w:tab/>
+            </w:r>
+            <w:r>
+              <w:rPr>
+                <w:noProof/>
+                <w:webHidden/>
+              </w:rPr>
+              <w:fldChar w:fldCharType="begin"/>
+            </w:r>
+            <w:r>
+              <w:rPr>
+                <w:noProof/>
+                <w:webHidden/>
+              </w:rPr>
+              <w:instrText xml:space="preserve"> PAGEREF _Toc197797137 \h </w:instrText>
+            </w:r>
+            <w:r>
+              <w:rPr>
+                <w:noProof/>
+                <w:webHidden/>
+              </w:rPr>
+            </w:r>
+            <w:r>
+              <w:rPr>
+                <w:noProof/>
+                <w:webHidden/>
+              </w:rPr>
+              <w:fldChar w:fldCharType="separate"/>
+            </w:r>
+            <w:r>
+              <w:rPr>
+                <w:noProof/>
+                <w:webHidden/>
+              </w:rPr>
+              <w:t>3</w:t>
+            </w:r>
+            <w:r>
+              <w:rPr>
+                <w:noProof/>
+                <w:webHidden/>
+              </w:rPr>
+              <w:fldChar w:fldCharType="end"/>
+            </w:r>
+          </w:hyperlink>
+        </w:p>
+        <w:p>
+          <w:pPr>
+            <w:pStyle w:val="Verzeichnis3"/>
+            <w:tabs>
+              <w:tab w:val="right" w:leader="dot" w:pos="9062"/>
+            </w:tabs>
+            <w:rPr>
+              <w:rFonts w:eastAsiaTheme="minorEastAsia"/>
+              <w:noProof/>
+              <w:lang w:eastAsia="de-DE"/>
+            </w:rPr>
+          </w:pPr>
+          <w:hyperlink w:anchor="_Toc197797138" w:history="1">
+            <w:r>
+              <w:rPr>
+                <w:rStyle w:val="Hyperlink"/>
+                <w:noProof/>
+              </w:rPr>
+              <w:t>Login</w:t>
+            </w:r>
+            <w:r>
+              <w:rPr>
+                <w:noProof/>
+                <w:webHidden/>
+              </w:rPr>
+              <w:tab/>
+            </w:r>
+            <w:r>
+              <w:rPr>
+                <w:noProof/>
+                <w:webHidden/>
+              </w:rPr>
+              <w:fldChar w:fldCharType="begin"/>
+            </w:r>
+            <w:r>
+              <w:rPr>
+                <w:noProof/>
+                <w:webHidden/>
+              </w:rPr>
+              <w:instrText xml:space="preserve"> PAGEREF _Toc197797138 \h </w:instrText>
+            </w:r>
+            <w:r>
+              <w:rPr>
+                <w:noProof/>
+                <w:webHidden/>
+              </w:rPr>
+            </w:r>
+            <w:r>
+              <w:rPr>
+                <w:noProof/>
+                <w:webHidden/>
+              </w:rPr>
+              <w:fldChar w:fldCharType="separate"/>
+            </w:r>
+            <w:r>
+              <w:rPr>
+                <w:noProof/>
+                <w:webHidden/>
+              </w:rPr>
+              <w:t>4</w:t>
+            </w:r>
+            <w:r>
+              <w:rPr>
+                <w:noProof/>
+                <w:webHidden/>
+              </w:rPr>
+              <w:fldChar w:fldCharType="end"/>
+            </w:r>
+          </w:hyperlink>
+        </w:p>
+        <w:p>
+          <w:pPr>
+            <w:pStyle w:val="Verzeichnis3"/>
+            <w:tabs>
+              <w:tab w:val="right" w:leader="dot" w:pos="9062"/>
+            </w:tabs>
+            <w:rPr>
+              <w:rFonts w:eastAsiaTheme="minorEastAsia"/>
+              <w:noProof/>
+              <w:lang w:eastAsia="de-DE"/>
+            </w:rPr>
+          </w:pPr>
+          <w:hyperlink w:anchor="_Toc197797139" w:history="1">
+            <w:r>
+              <w:rPr>
+                <w:rStyle w:val="Hyperlink"/>
+                <w:noProof/>
+              </w:rPr>
+              <w:t>Die Startseite</w:t>
+            </w:r>
+            <w:r>
+              <w:rPr>
+                <w:noProof/>
+                <w:webHidden/>
+              </w:rPr>
+              <w:tab/>
+            </w:r>
+            <w:r>
+              <w:rPr>
+                <w:noProof/>
+                <w:webHidden/>
+              </w:rPr>
+              <w:fldChar w:fldCharType="begin"/>
+            </w:r>
+            <w:r>
+              <w:rPr>
+                <w:noProof/>
+                <w:webHidden/>
+              </w:rPr>
+              <w:instrText xml:space="preserve"> PAGEREF _Toc197797139 \h </w:instrText>
+            </w:r>
+            <w:r>
+              <w:rPr>
+                <w:noProof/>
+                <w:webHidden/>
+              </w:rPr>
+            </w:r>
+            <w:r>
+              <w:rPr>
+                <w:noProof/>
+                <w:webHidden/>
+              </w:rPr>
+              <w:fldChar w:fldCharType="separate"/>
+            </w:r>
+            <w:r>
+              <w:rPr>
+                <w:noProof/>
+                <w:webHidden/>
+              </w:rPr>
+              <w:t>6</w:t>
+            </w:r>
+            <w:r>
+              <w:rPr>
+                <w:noProof/>
+                <w:webHidden/>
+              </w:rPr>
+              <w:fldChar w:fldCharType="end"/>
+            </w:r>
+          </w:hyperlink>
+        </w:p>
+        <w:p>
+          <w:pPr>
+            <w:pStyle w:val="Verzeichnis3"/>
+            <w:tabs>
+              <w:tab w:val="right" w:leader="dot" w:pos="9062"/>
+            </w:tabs>
+            <w:rPr>
+              <w:rFonts w:eastAsiaTheme="minorEastAsia"/>
+              <w:noProof/>
+              <w:lang w:eastAsia="de-DE"/>
+            </w:rPr>
+          </w:pPr>
+          <w:hyperlink w:anchor="_Toc197797140" w:history="1">
+            <w:r>
+              <w:rPr>
+                <w:rStyle w:val="Hyperlink"/>
+                <w:noProof/>
+              </w:rPr>
+              <w:t>LegoSet-Suche</w:t>
+            </w:r>
+            <w:r>
+              <w:rPr>
+                <w:noProof/>
+                <w:webHidden/>
+              </w:rPr>
+              <w:tab/>
+            </w:r>
+            <w:r>
+              <w:rPr>
+                <w:noProof/>
+                <w:webHidden/>
+              </w:rPr>
+              <w:fldChar w:fldCharType="begin"/>
+            </w:r>
+            <w:r>
+              <w:rPr>
+                <w:noProof/>
+                <w:webHidden/>
+              </w:rPr>
+              <w:instrText xml:space="preserve"> PAGEREF _Toc197797140 \h </w:instrText>
+            </w:r>
+            <w:r>
+              <w:rPr>
+                <w:noProof/>
+                <w:webHidden/>
+              </w:rPr>
+            </w:r>
+            <w:r>
+              <w:rPr>
+                <w:noProof/>
+                <w:webHidden/>
+              </w:rPr>
+              <w:fldChar w:fldCharType="separate"/>
+            </w:r>
+            <w:r>
+              <w:rPr>
+                <w:noProof/>
+                <w:webHidden/>
+              </w:rPr>
+              <w:t>7</w:t>
+            </w:r>
+            <w:r>
+              <w:rPr>
+                <w:noProof/>
+                <w:webHidden/>
+              </w:rPr>
+              <w:fldChar w:fldCharType="end"/>
+            </w:r>
+          </w:hyperlink>
+        </w:p>
+        <w:p>
+          <w:pPr>
+            <w:pStyle w:val="Verzeichnis3"/>
+            <w:tabs>
+              <w:tab w:val="right" w:leader="dot" w:pos="9062"/>
+            </w:tabs>
+            <w:rPr>
+              <w:rFonts w:eastAsiaTheme="minorEastAsia"/>
+              <w:noProof/>
+              <w:lang w:eastAsia="de-DE"/>
+            </w:rPr>
+          </w:pPr>
+          <w:hyperlink w:anchor="_Toc197797141" w:history="1">
+            <w:r>
+              <w:rPr>
+                <w:rStyle w:val="Hyperlink"/>
+                <w:noProof/>
+              </w:rPr>
+              <w:t>Sammlung</w:t>
+            </w:r>
+            <w:r>
+              <w:rPr>
+                <w:noProof/>
+                <w:webHidden/>
+              </w:rPr>
+              <w:tab/>
+            </w:r>
+            <w:r>
+              <w:rPr>
+                <w:noProof/>
+                <w:webHidden/>
+              </w:rPr>
+              <w:fldChar w:fldCharType="begin"/>
+            </w:r>
+            <w:r>
+              <w:rPr>
+                <w:noProof/>
+                <w:webHidden/>
+              </w:rPr>
+              <w:instrText xml:space="preserve"> PAGEREF _Toc197797141 \h </w:instrText>
+            </w:r>
+            <w:r>
+              <w:rPr>
+                <w:noProof/>
+                <w:webHidden/>
+              </w:rPr>
+            </w:r>
+            <w:r>
+              <w:rPr>
+                <w:noProof/>
+                <w:webHidden/>
+              </w:rPr>
+              <w:fldChar w:fldCharType="separate"/>
+            </w:r>
+            <w:r>
+              <w:rPr>
+                <w:noProof/>
+                <w:webHidden/>
+              </w:rPr>
+              <w:t>9</w:t>
+            </w:r>
+            <w:r>
+              <w:rPr>
+                <w:noProof/>
+                <w:webHidden/>
+              </w:rPr>
+              <w:fldChar w:fldCharType="end"/>
+            </w:r>
+          </w:hyperlink>
+        </w:p>
+        <w:p>
+          <w:pPr>
+            <w:pStyle w:val="Verzeichnis3"/>
+            <w:tabs>
+              <w:tab w:val="right" w:leader="dot" w:pos="9062"/>
+            </w:tabs>
+            <w:rPr>
+              <w:rFonts w:eastAsiaTheme="minorEastAsia"/>
+              <w:noProof/>
+              <w:lang w:eastAsia="de-DE"/>
+            </w:rPr>
+          </w:pPr>
+          <w:hyperlink w:anchor="_Toc197797142" w:history="1">
+            <w:r>
+              <w:rPr>
+                <w:rStyle w:val="Hyperlink"/>
+                <w:noProof/>
+              </w:rPr>
+              <w:t>Statistken</w:t>
+            </w:r>
+            <w:r>
+              <w:rPr>
+                <w:noProof/>
+                <w:webHidden/>
+              </w:rPr>
+              <w:tab/>
+            </w:r>
+            <w:r>
+              <w:rPr>
+                <w:noProof/>
+                <w:webHidden/>
+              </w:rPr>
+              <w:fldChar w:fldCharType="begin"/>
+            </w:r>
+            <w:r>
+              <w:rPr>
+                <w:noProof/>
+                <w:webHidden/>
+              </w:rPr>
+              <w:instrText xml:space="preserve"> PAGEREF _Toc197797142 \h </w:instrText>
+            </w:r>
+            <w:r>
+              <w:rPr>
+                <w:noProof/>
+                <w:webHidden/>
+              </w:rPr>
+            </w:r>
+            <w:r>
+              <w:rPr>
+                <w:noProof/>
+                <w:webHidden/>
+              </w:rPr>
+              <w:fldChar w:fldCharType="separate"/>
+            </w:r>
+            <w:r>
+              <w:rPr>
+                <w:noProof/>
+                <w:webHidden/>
+              </w:rPr>
+              <w:t>10</w:t>
+            </w:r>
+            <w:r>
+              <w:rPr>
+                <w:noProof/>
+                <w:webHidden/>
+              </w:rPr>
+              <w:fldChar w:fldCharType="end"/>
+            </w:r>
+          </w:hyperlink>
+        </w:p>
+        <w:p>
+          <w:r>
+            <w:rPr>
+              <w:b/>
+              <w:bCs/>
+            </w:rPr>
+            <w:fldChar w:fldCharType="end"/>
+          </w:r>
+        </w:p>
+      </w:sdtContent>
+    </w:sdt>
+    <w:p>
+      <w:pPr>
+        <w:rPr>
+          <w:rFonts w:asciiTheme="majorHAnsi" w:eastAsiaTheme="majorEastAsia" w:hAnsiTheme="majorHAnsi" w:cstheme="majorBidi"/>
+          <w:color w:val="0F4761" w:themeColor="accent1" w:themeShade="BF"/>
+          <w:sz w:val="32"/>
+          <w:szCs w:val="32"/>
+        </w:rPr>
+      </w:pPr>
+      <w:r>
+        <w:br w:type="page"/>
+      </w:r>
+    </w:p>
+    <w:p>
+      <w:pPr>
         <w:pStyle w:val="berschrift2"/>
       </w:pPr>
-      <w:r>
+      <w:bookmarkStart w:id="0" w:name="_Toc197797136"/>
+      <w:r>
+        <w:lastRenderedPageBreak/>
         <w:t>Benutzerhandbuch</w:t>
       </w:r>
+      <w:bookmarkEnd w:id="0"/>
     </w:p>
     <w:p/>
     <w:p>
       <w:pPr>
         <w:pStyle w:val="berschrift3"/>
       </w:pPr>
+      <w:bookmarkStart w:id="1" w:name="_Toc197797137"/>
       <w:r>
         <w:t>API-Schlüssel eingeben</w:t>
       </w:r>
+      <w:bookmarkEnd w:id="1"/>
     </w:p>
     <w:p/>
     <w:p>
       <w:r>
+        <w:rPr>
+          <w:noProof/>
+        </w:rPr>
         <w:drawing>
           <wp:inline distT="0" distB="0" distL="0" distR="0" wp14:anchorId="26B4F569" wp14:editId="7A1E196C">
             <wp:extent cx="3629532" cy="1362265"/>
@@ -38,7 +1102,7 @@
                     <pic:cNvPicPr/>
                   </pic:nvPicPr>
                   <pic:blipFill>
-                    <a:blip r:embed="rId5"/>
+                    <a:blip r:embed="rId8"/>
                     <a:stretch>
                       <a:fillRect/>
                     </a:stretch>
@@ -249,6 +1313,7 @@
         <w:br w:type="page"/>
       </w:r>
     </w:p>
+    <w:bookmarkStart w:id="2" w:name="_Toc197797138"/>
     <w:p>
       <w:pPr>
         <w:pStyle w:val="berschrift3"/>
@@ -336,9 +1401,13 @@
       <w:r>
         <w:t>Login</w:t>
       </w:r>
-    </w:p>
-    <w:p>
-      <w:r>
+      <w:bookmarkEnd w:id="2"/>
+    </w:p>
+    <w:p>
+      <w:r>
+        <w:rPr>
+          <w:noProof/>
+        </w:rPr>
         <w:drawing>
           <wp:inline distT="0" distB="0" distL="0" distR="0" wp14:anchorId="29C0E048" wp14:editId="04964350">
             <wp:extent cx="5760720" cy="2997835"/>
@@ -355,7 +1424,7 @@
                     <pic:cNvPicPr/>
                   </pic:nvPicPr>
                   <pic:blipFill>
-                    <a:blip r:embed="rId6"/>
+                    <a:blip r:embed="rId9"/>
                     <a:stretch>
                       <a:fillRect/>
                     </a:stretch>
@@ -413,6 +1482,9 @@
     </w:p>
     <w:p>
       <w:r>
+        <w:rPr>
+          <w:noProof/>
+        </w:rPr>
         <w:drawing>
           <wp:inline distT="0" distB="0" distL="0" distR="0" wp14:anchorId="69F8F8E8" wp14:editId="7E8B2026">
             <wp:extent cx="3639058" cy="2476846"/>
@@ -429,7 +1501,7 @@
                     <pic:cNvPicPr/>
                   </pic:nvPicPr>
                   <pic:blipFill>
-                    <a:blip r:embed="rId7"/>
+                    <a:blip r:embed="rId10"/>
                     <a:stretch>
                       <a:fillRect/>
                     </a:stretch>
@@ -467,12 +1539,7 @@
       </w:r>
       <w:r>
         <w:br/>
-      </w:r>
-      <w:r>
-        <w:t>hier</w:t>
-      </w:r>
-      <w:r>
-        <w:t xml:space="preserve"> gibst du deinen registrierten Namen ein.</w:t>
+        <w:t>hier gibst du deinen registrierten Namen ein.</w:t>
       </w:r>
     </w:p>
     <w:p>
@@ -556,12 +1623,7 @@
       </w:r>
       <w:r>
         <w:br/>
-      </w:r>
-      <w:r>
-        <w:t>öffnet</w:t>
-      </w:r>
-      <w:r>
-        <w:t xml:space="preserve"> ein weiteres Fenster zur Neuanmeldung.</w:t>
+        <w:t>öffnet ein weiteres Fenster zur Neuanmeldung.</w:t>
       </w:r>
     </w:p>
     <w:p>
@@ -636,6 +1698,9 @@
     </w:p>
     <w:p>
       <w:r>
+        <w:rPr>
+          <w:noProof/>
+        </w:rPr>
         <w:drawing>
           <wp:inline distT="0" distB="0" distL="0" distR="0" wp14:anchorId="342F8DFE" wp14:editId="4F4E28A7">
             <wp:extent cx="3639058" cy="2133898"/>
@@ -652,7 +1717,7 @@
                     <pic:cNvPicPr/>
                   </pic:nvPicPr>
                   <pic:blipFill>
-                    <a:blip r:embed="rId8"/>
+                    <a:blip r:embed="rId11"/>
                     <a:stretch>
                       <a:fillRect/>
                     </a:stretch>
@@ -710,6 +1775,9 @@
         <w:pStyle w:val="KeinLeerraum"/>
       </w:pPr>
       <w:r>
+        <w:rPr>
+          <w:noProof/>
+        </w:rPr>
         <w:drawing>
           <wp:inline distT="0" distB="0" distL="0" distR="0" wp14:anchorId="5ECEFCDE" wp14:editId="18D2E45A">
             <wp:extent cx="3172268" cy="2238687"/>
@@ -726,7 +1794,7 @@
                     <pic:cNvPicPr/>
                   </pic:nvPicPr>
                   <pic:blipFill>
-                    <a:blip r:embed="rId9"/>
+                    <a:blip r:embed="rId12"/>
                     <a:stretch>
                       <a:fillRect/>
                     </a:stretch>
@@ -819,7 +1887,7 @@
                     </pic:cNvPicPr>
                   </pic:nvPicPr>
                   <pic:blipFill>
-                    <a:blip r:embed="rId10">
+                    <a:blip r:embed="rId13">
                       <a:extLst>
                         <a:ext uri="{28A0092B-C50C-407E-A947-70E740481C1C}">
                           <a14:useLocalDpi xmlns:a14="http://schemas.microsoft.com/office/drawing/2010/main" val="0"/>
@@ -864,13 +1932,7 @@
         <w:pStyle w:val="KeinLeerraum"/>
       </w:pPr>
       <w:r>
-        <w:t xml:space="preserve">Wenn der Sicherheitscode zu deinem Benutzernamen </w:t>
-      </w:r>
-      <w:r>
-        <w:t>passt,</w:t>
-      </w:r>
-      <w:r>
-        <w:t xml:space="preserve"> wird dein neues Passwort übernommen.</w:t>
+        <w:t>Wenn der Sicherheitscode zu deinem Benutzernamen passt, wird dein neues Passwort übernommen.</w:t>
       </w:r>
     </w:p>
     <w:p>
@@ -882,12 +1944,17 @@
       <w:pPr>
         <w:pStyle w:val="berschrift3"/>
       </w:pPr>
+      <w:bookmarkStart w:id="3" w:name="_Toc197797139"/>
       <w:r>
         <w:t>Die Startseite</w:t>
       </w:r>
-    </w:p>
-    <w:p>
-      <w:r>
+      <w:bookmarkEnd w:id="3"/>
+    </w:p>
+    <w:p>
+      <w:r>
+        <w:rPr>
+          <w:noProof/>
+        </w:rPr>
         <w:drawing>
           <wp:inline distT="0" distB="0" distL="0" distR="0" wp14:anchorId="05C9C56A" wp14:editId="0A86CB64">
             <wp:extent cx="5760720" cy="3031490"/>
@@ -904,7 +1971,7 @@
                     <pic:cNvPicPr/>
                   </pic:nvPicPr>
                   <pic:blipFill>
-                    <a:blip r:embed="rId11"/>
+                    <a:blip r:embed="rId14"/>
                     <a:stretch>
                       <a:fillRect/>
                     </a:stretch>
@@ -1013,6 +2080,7 @@
       <w:pPr>
         <w:pStyle w:val="berschrift3"/>
       </w:pPr>
+      <w:bookmarkStart w:id="4" w:name="_Toc197797140"/>
       <w:proofErr w:type="spellStart"/>
       <w:r>
         <w:lastRenderedPageBreak/>
@@ -1022,9 +2090,13 @@
       <w:r>
         <w:t>-Suche</w:t>
       </w:r>
-    </w:p>
-    <w:p>
-      <w:r>
+      <w:bookmarkEnd w:id="4"/>
+    </w:p>
+    <w:p>
+      <w:r>
+        <w:rPr>
+          <w:noProof/>
+        </w:rPr>
         <w:drawing>
           <wp:inline distT="0" distB="0" distL="0" distR="0" wp14:anchorId="44E1D222" wp14:editId="0E457C1A">
             <wp:extent cx="5760720" cy="2994025"/>
@@ -1041,7 +2113,7 @@
                     <pic:cNvPicPr/>
                   </pic:nvPicPr>
                   <pic:blipFill>
-                    <a:blip r:embed="rId12"/>
+                    <a:blip r:embed="rId15"/>
                     <a:stretch>
                       <a:fillRect/>
                     </a:stretch>
@@ -1075,10 +2147,7 @@
       </w:r>
       <w:proofErr w:type="spellEnd"/>
       <w:r>
-        <w:t>-Abfrage</w:t>
-      </w:r>
-      <w:r>
-        <w:t xml:space="preserve"> suchen und neue Sets in deiner Sammlung speichern.</w:t>
+        <w:t>-Abfrage suchen und neue Sets in deiner Sammlung speichern.</w:t>
       </w:r>
     </w:p>
     <w:p>
@@ -1222,6 +2291,9 @@
         <w:pStyle w:val="KeinLeerraum"/>
       </w:pPr>
       <w:r>
+        <w:rPr>
+          <w:noProof/>
+        </w:rPr>
         <w:drawing>
           <wp:inline distT="0" distB="0" distL="0" distR="0" wp14:anchorId="1819B0CF" wp14:editId="118F6B24">
             <wp:extent cx="5760720" cy="1720850"/>
@@ -1238,7 +2310,7 @@
                     <pic:cNvPicPr/>
                   </pic:nvPicPr>
                   <pic:blipFill>
-                    <a:blip r:embed="rId13"/>
+                    <a:blip r:embed="rId16"/>
                     <a:stretch>
                       <a:fillRect/>
                     </a:stretch>
@@ -1474,41 +2546,23 @@
         <w:pStyle w:val="KeinLeerraum"/>
       </w:pPr>
       <w:r>
-        <w:t xml:space="preserve">Mit „Hinzufügen“ wird das ausgewählte Set </w:t>
-      </w:r>
-      <w:r>
-        <w:t>in deiner lokalen Datenbank</w:t>
-      </w:r>
-      <w:r>
-        <w:t xml:space="preserve"> gespeichert.</w:t>
-      </w:r>
-    </w:p>
-    <w:p>
-      <w:pPr>
-        <w:pStyle w:val="KeinLeerraum"/>
-      </w:pPr>
-      <w:r>
-        <w:t>Falls es noch nicht vorhanden ist, wird es automatisch neu</w:t>
-      </w:r>
-      <w:r>
-        <w:t xml:space="preserve"> angelegt</w:t>
-      </w:r>
-      <w:r>
-        <w:t>.</w:t>
-      </w:r>
-    </w:p>
-    <w:p>
-      <w:pPr>
-        <w:pStyle w:val="KeinLeerraum"/>
-      </w:pPr>
-      <w:r>
-        <w:t>Die Angabe zur Anzahl wird i</w:t>
-      </w:r>
-      <w:r>
-        <w:t>n der Tabelle</w:t>
-      </w:r>
-      <w:r>
-        <w:t xml:space="preserve"> (</w:t>
+        <w:t>Mit „Hinzufügen“ wird das ausgewählte Set in deiner lokalen Datenbank gespeichert.</w:t>
+      </w:r>
+    </w:p>
+    <w:p>
+      <w:pPr>
+        <w:pStyle w:val="KeinLeerraum"/>
+      </w:pPr>
+      <w:r>
+        <w:t>Falls es noch nicht vorhanden ist, wird es automatisch neu angelegt.</w:t>
+      </w:r>
+    </w:p>
+    <w:p>
+      <w:pPr>
+        <w:pStyle w:val="KeinLeerraum"/>
+      </w:pPr>
+      <w:r>
+        <w:t>Die Angabe zur Anzahl wird in der Tabelle (</w:t>
       </w:r>
       <w:proofErr w:type="spellStart"/>
       <w:r>
@@ -1534,6 +2588,9 @@
         <w:pStyle w:val="KeinLeerraum"/>
       </w:pPr>
       <w:r>
+        <w:rPr>
+          <w:noProof/>
+        </w:rPr>
         <w:drawing>
           <wp:inline distT="0" distB="0" distL="0" distR="0" wp14:anchorId="035D9818" wp14:editId="2EF9EDE9">
             <wp:extent cx="5760720" cy="2987040"/>
@@ -1550,7 +2607,7 @@
                     <pic:cNvPicPr/>
                   </pic:nvPicPr>
                   <pic:blipFill>
-                    <a:blip r:embed="rId14"/>
+                    <a:blip r:embed="rId17"/>
                     <a:stretch>
                       <a:fillRect/>
                     </a:stretch>
@@ -1712,18 +2769,20 @@
       <w:pPr>
         <w:pStyle w:val="berschrift3"/>
       </w:pPr>
+      <w:bookmarkStart w:id="5" w:name="_Toc197797141"/>
       <w:r>
         <w:lastRenderedPageBreak/>
         <w:t>Sammlung</w:t>
       </w:r>
+      <w:bookmarkEnd w:id="5"/>
     </w:p>
     <w:p>
       <w:r>
         <w:drawing>
-          <wp:inline distT="0" distB="0" distL="0" distR="0" wp14:anchorId="2BC7C19B" wp14:editId="20185E1F">
-            <wp:extent cx="5760720" cy="2714625"/>
-            <wp:effectExtent l="0" t="0" r="0" b="9525"/>
-            <wp:docPr id="1989121708" name="Grafik 1" descr="Ein Bild, das Text, Screenshot, Zahl, Software enthält.&#10;&#10;KI-generierte Inhalte können fehlerhaft sein."/>
+          <wp:inline distT="0" distB="0" distL="0" distR="0" wp14:anchorId="081CD63E" wp14:editId="587B7D6F">
+            <wp:extent cx="5760720" cy="2536190"/>
+            <wp:effectExtent l="0" t="0" r="0" b="0"/>
+            <wp:docPr id="881783833" name="Grafik 1" descr="Ein Bild, das Text, Screenshot, Zahl, Software enthält.&#10;&#10;KI-generierte Inhalte können fehlerhaft sein."/>
             <wp:cNvGraphicFramePr>
               <a:graphicFrameLocks xmlns:a="http://schemas.openxmlformats.org/drawingml/2006/main" noChangeAspect="1"/>
             </wp:cNvGraphicFramePr>
@@ -1731,11 +2790,11 @@
               <a:graphicData uri="http://schemas.openxmlformats.org/drawingml/2006/picture">
                 <pic:pic xmlns:pic="http://schemas.openxmlformats.org/drawingml/2006/picture">
                   <pic:nvPicPr>
-                    <pic:cNvPr id="1989121708" name="Grafik 1" descr="Ein Bild, das Text, Screenshot, Zahl, Software enthält.&#10;&#10;KI-generierte Inhalte können fehlerhaft sein."/>
+                    <pic:cNvPr id="881783833" name="Grafik 1" descr="Ein Bild, das Text, Screenshot, Zahl, Software enthält.&#10;&#10;KI-generierte Inhalte können fehlerhaft sein."/>
                     <pic:cNvPicPr/>
                   </pic:nvPicPr>
                   <pic:blipFill>
-                    <a:blip r:embed="rId15"/>
+                    <a:blip r:embed="rId18"/>
                     <a:stretch>
                       <a:fillRect/>
                     </a:stretch>
@@ -1743,7 +2802,7 @@
                   <pic:spPr>
                     <a:xfrm>
                       <a:off x="0" y="0"/>
-                      <a:ext cx="5760720" cy="2714625"/>
+                      <a:ext cx="5760720" cy="2536190"/>
                     </a:xfrm>
                     <a:prstGeom prst="rect">
                       <a:avLst/>
@@ -1785,12 +2844,26 @@
         <w:pStyle w:val="KeinLeerraum"/>
       </w:pPr>
       <w:r>
-        <w:t xml:space="preserve">Man kann die Anzahl, den gezahlten Preis oder </w:t>
+        <w:t xml:space="preserve">Man kann die Anzahl, den gezahlten </w:t>
+      </w:r>
+      <w:proofErr w:type="gramStart"/>
+      <w:r>
+        <w:t xml:space="preserve">Preis </w:t>
+      </w:r>
+      <w:r>
+        <w:t>,</w:t>
+      </w:r>
+      <w:proofErr w:type="gramEnd"/>
+      <w:r>
+        <w:t xml:space="preserve"> denn </w:t>
       </w:r>
       <w:r>
         <w:t xml:space="preserve">UVP (€) </w:t>
       </w:r>
       <w:r>
+        <w:t xml:space="preserve">und die Notizen </w:t>
+      </w:r>
+      <w:r>
         <w:t>jederzeit ändern.</w:t>
       </w:r>
     </w:p>
@@ -1840,23 +2913,475 @@
         <w:t> </w:t>
       </w:r>
       <w:r>
-        <w:t xml:space="preserve">B. seltene oder </w:t>
+        <w:t>B. seltene oder eigene Sets ebenfalls erfassen.</w:t>
+      </w:r>
+    </w:p>
+    <w:p>
+      <w:pPr>
+        <w:pStyle w:val="KeinLeerraum"/>
+      </w:pPr>
+    </w:p>
+    <w:p>
+      <w:pPr>
+        <w:pStyle w:val="berschrift4"/>
+      </w:pPr>
+      <w:r>
+        <w:t>Set manuell hinzufügen</w:t>
+      </w:r>
+    </w:p>
+    <w:p>
+      <w:pPr>
+        <w:pStyle w:val="KeinLeerraum"/>
+      </w:pPr>
+    </w:p>
+    <w:p>
+      <w:pPr>
+        <w:pStyle w:val="KeinLeerraum"/>
+      </w:pPr>
+      <w:r>
+        <w:drawing>
+          <wp:inline distT="0" distB="0" distL="0" distR="0" wp14:anchorId="376A4A1C" wp14:editId="4CD37C8D">
+            <wp:extent cx="5760720" cy="3001645"/>
+            <wp:effectExtent l="0" t="0" r="0" b="8255"/>
+            <wp:docPr id="1854489373" name="Grafik 1" descr="Ein Bild, das Text, Screenshot, Zahl, Reihe enthält.&#10;&#10;KI-generierte Inhalte können fehlerhaft sein."/>
+            <wp:cNvGraphicFramePr>
+              <a:graphicFrameLocks xmlns:a="http://schemas.openxmlformats.org/drawingml/2006/main" noChangeAspect="1"/>
+            </wp:cNvGraphicFramePr>
+            <a:graphic xmlns:a="http://schemas.openxmlformats.org/drawingml/2006/main">
+              <a:graphicData uri="http://schemas.openxmlformats.org/drawingml/2006/picture">
+                <pic:pic xmlns:pic="http://schemas.openxmlformats.org/drawingml/2006/picture">
+                  <pic:nvPicPr>
+                    <pic:cNvPr id="1854489373" name="Grafik 1" descr="Ein Bild, das Text, Screenshot, Zahl, Reihe enthält.&#10;&#10;KI-generierte Inhalte können fehlerhaft sein."/>
+                    <pic:cNvPicPr/>
+                  </pic:nvPicPr>
+                  <pic:blipFill>
+                    <a:blip r:embed="rId19"/>
+                    <a:stretch>
+                      <a:fillRect/>
+                    </a:stretch>
+                  </pic:blipFill>
+                  <pic:spPr>
+                    <a:xfrm>
+                      <a:off x="0" y="0"/>
+                      <a:ext cx="5760720" cy="3001645"/>
+                    </a:xfrm>
+                    <a:prstGeom prst="rect">
+                      <a:avLst/>
+                    </a:prstGeom>
+                  </pic:spPr>
+                </pic:pic>
+              </a:graphicData>
+            </a:graphic>
+          </wp:inline>
+        </w:drawing>
+      </w:r>
+    </w:p>
+    <w:p>
+      <w:pPr>
+        <w:pStyle w:val="KeinLeerraum"/>
+      </w:pPr>
+      <w:r>
+        <w:lastRenderedPageBreak/>
+        <w:t xml:space="preserve">Im Fenster „Set manuell hinzufügen“ kannst du LEGO-Sets eintragen, die nicht über die </w:t>
+      </w:r>
+      <w:proofErr w:type="spellStart"/>
+      <w:r>
+        <w:t>Rebrickable</w:t>
+      </w:r>
+      <w:proofErr w:type="spellEnd"/>
+      <w:r>
+        <w:t xml:space="preserve">-Suche verfügbar sind – zum Beispiel seltene Modelle, Sondereditionen oder </w:t>
       </w:r>
       <w:r>
         <w:t xml:space="preserve">eigene </w:t>
       </w:r>
       <w:r>
-        <w:t>Sets ebenfalls erfassen.</w:t>
+        <w:t>Sets.</w:t>
+      </w:r>
+    </w:p>
+    <w:p>
+      <w:pPr>
+        <w:pStyle w:val="KeinLeerraum"/>
+      </w:pPr>
+      <w:r>
+        <w:t>Du gibst dafür einfach die wichtigsten Daten per Hand ein:</w:t>
+      </w:r>
+      <w:r>
+        <w:br/>
+      </w:r>
+      <w:proofErr w:type="spellStart"/>
+      <w:r>
+        <w:t>Setnummer</w:t>
+      </w:r>
+      <w:proofErr w:type="spellEnd"/>
+      <w:r>
+        <w:t>, Name, Thema, Jahr, Preis, Anzahl und optional eine Notiz.</w:t>
+      </w:r>
+    </w:p>
+    <w:p>
+      <w:pPr>
+        <w:pStyle w:val="KeinLeerraum"/>
+      </w:pPr>
+      <w:r>
+        <w:t>Mit einem Klick auf „Speichern“ wird das neue Set in deiner lokalen Datenbank gespeichert und automatisch zu deiner Sammlung hinzugefügt.</w:t>
+      </w:r>
+      <w:r>
+        <w:br/>
+        <w:t>Es verhält sich anschließend genauso wie ein regulär importiertes Set und kann jederzeit bearbeitet oder gelöscht werden.</w:t>
+      </w:r>
+    </w:p>
+    <w:p>
+      <w:pPr>
+        <w:pStyle w:val="KeinLeerraum"/>
+      </w:pPr>
+    </w:p>
+    <w:p>
+      <w:pPr>
+        <w:pStyle w:val="KeinLeerraum"/>
+      </w:pPr>
+    </w:p>
+    <w:p>
+      <w:pPr>
+        <w:pStyle w:val="berschrift3"/>
+      </w:pPr>
+      <w:bookmarkStart w:id="6" w:name="_Toc197797142"/>
+      <w:proofErr w:type="spellStart"/>
+      <w:r>
+        <w:t>Statistken</w:t>
+      </w:r>
+      <w:bookmarkEnd w:id="6"/>
+      <w:proofErr w:type="spellEnd"/>
+    </w:p>
+    <w:p>
+      <w:r>
+        <w:drawing>
+          <wp:inline distT="0" distB="0" distL="0" distR="0" wp14:anchorId="59E113E4" wp14:editId="237C244F">
+            <wp:extent cx="5760720" cy="2023745"/>
+            <wp:effectExtent l="0" t="0" r="0" b="0"/>
+            <wp:docPr id="1091966085" name="Grafik 1" descr="Ein Bild, das Text, Screenshot, Software, Schrift enthält.&#10;&#10;KI-generierte Inhalte können fehlerhaft sein."/>
+            <wp:cNvGraphicFramePr>
+              <a:graphicFrameLocks xmlns:a="http://schemas.openxmlformats.org/drawingml/2006/main" noChangeAspect="1"/>
+            </wp:cNvGraphicFramePr>
+            <a:graphic xmlns:a="http://schemas.openxmlformats.org/drawingml/2006/main">
+              <a:graphicData uri="http://schemas.openxmlformats.org/drawingml/2006/picture">
+                <pic:pic xmlns:pic="http://schemas.openxmlformats.org/drawingml/2006/picture">
+                  <pic:nvPicPr>
+                    <pic:cNvPr id="1091966085" name="Grafik 1" descr="Ein Bild, das Text, Screenshot, Software, Schrift enthält.&#10;&#10;KI-generierte Inhalte können fehlerhaft sein."/>
+                    <pic:cNvPicPr/>
+                  </pic:nvPicPr>
+                  <pic:blipFill>
+                    <a:blip r:embed="rId20"/>
+                    <a:stretch>
+                      <a:fillRect/>
+                    </a:stretch>
+                  </pic:blipFill>
+                  <pic:spPr>
+                    <a:xfrm>
+                      <a:off x="0" y="0"/>
+                      <a:ext cx="5760720" cy="2023745"/>
+                    </a:xfrm>
+                    <a:prstGeom prst="rect">
+                      <a:avLst/>
+                    </a:prstGeom>
+                  </pic:spPr>
+                </pic:pic>
+              </a:graphicData>
+            </a:graphic>
+          </wp:inline>
+        </w:drawing>
+      </w:r>
+    </w:p>
+    <w:p/>
+    <w:p>
+      <w:pPr>
+        <w:pStyle w:val="KeinLeerraum"/>
+      </w:pPr>
+      <w:r>
+        <w:t>In den Statistiken bekommst du eine Übersicht über deine LEGO-Sammlung.</w:t>
+      </w:r>
+    </w:p>
+    <w:p>
+      <w:pPr>
+        <w:pStyle w:val="KeinLeerraum"/>
+      </w:pPr>
+      <w:r>
+        <w:t>Alle Werte beziehen sich auf den aktuell angemeldeten Benutzer.</w:t>
+      </w:r>
+    </w:p>
+    <w:p>
+      <w:pPr>
+        <w:pStyle w:val="KeinLeerraum"/>
+      </w:pPr>
+    </w:p>
+    <w:p>
+      <w:pPr>
+        <w:pStyle w:val="KeinLeerraum"/>
+        <w:numPr>
+          <w:ilvl w:val="0"/>
+          <w:numId w:val="8"/>
+        </w:numPr>
+      </w:pPr>
+      <w:r>
+        <w:t>Gesamtanzahl Sets</w:t>
+      </w:r>
+    </w:p>
+    <w:p>
+      <w:pPr>
+        <w:pStyle w:val="KeinLeerraum"/>
+        <w:ind w:firstLine="708"/>
+      </w:pPr>
+      <w:r>
+        <w:t>Wie viele Sets du insgesamt in deiner Sammlung hast (unabhängig vom Thema).</w:t>
+      </w:r>
+    </w:p>
+    <w:p>
+      <w:pPr>
+        <w:pStyle w:val="KeinLeerraum"/>
+        <w:numPr>
+          <w:ilvl w:val="0"/>
+          <w:numId w:val="8"/>
+        </w:numPr>
+      </w:pPr>
+      <w:r>
+        <w:t>Gesamtwert bezahlt (€)</w:t>
+      </w:r>
+    </w:p>
+    <w:p>
+      <w:pPr>
+        <w:pStyle w:val="KeinLeerraum"/>
+        <w:ind w:left="720"/>
+      </w:pPr>
+      <w:r>
+        <w:t>Der Gesamtwert basierend auf dem Preis, den du tatsächlich gezahlt hast.</w:t>
+      </w:r>
+    </w:p>
+    <w:p>
+      <w:pPr>
+        <w:pStyle w:val="KeinLeerraum"/>
+        <w:numPr>
+          <w:ilvl w:val="0"/>
+          <w:numId w:val="8"/>
+        </w:numPr>
+      </w:pPr>
+      <w:r>
+        <w:t>Gesamtwert UVP (€)</w:t>
+      </w:r>
+    </w:p>
+    <w:p>
+      <w:pPr>
+        <w:pStyle w:val="KeinLeerraum"/>
+        <w:ind w:firstLine="708"/>
+      </w:pPr>
+      <w:r>
+        <w:t>Der Gesamtwert basierend auf dem offiziellen Listenpreis (UVP) der Sets.</w:t>
+      </w:r>
+    </w:p>
+    <w:p>
+      <w:pPr>
+        <w:pStyle w:val="KeinLeerraum"/>
+        <w:numPr>
+          <w:ilvl w:val="0"/>
+          <w:numId w:val="8"/>
+        </w:numPr>
+      </w:pPr>
+      <w:r>
+        <w:t>Differenz UVP vs. Bezahlt (€)</w:t>
+      </w:r>
+    </w:p>
+    <w:p>
+      <w:pPr>
+        <w:pStyle w:val="KeinLeerraum"/>
+        <w:ind w:firstLine="708"/>
+      </w:pPr>
+      <w:r>
+        <w:t>Zeigt dir, ob du günstiger oder teurer eingekauft hast.</w:t>
+      </w:r>
+    </w:p>
+    <w:p>
+      <w:pPr>
+        <w:pStyle w:val="KeinLeerraum"/>
+      </w:pPr>
+    </w:p>
+    <w:p>
+      <w:pPr>
+        <w:pStyle w:val="KeinLeerraum"/>
+      </w:pPr>
+      <w:r>
+        <w:t>Diese Werte werden direkt aus der lokalen Datenbank berechnet und live aktualisiert, sobald du in der Sammlung etwas änderst.</w:t>
+      </w:r>
+    </w:p>
+    <w:p>
+      <w:r>
+        <w:t>Sie helfen dir, einen Überblick über den Wert deiner Sammlung und deine Investitionen zu behalten.</w:t>
       </w:r>
     </w:p>
     <w:sectPr>
+      <w:footerReference w:type="default" r:id="rId21"/>
       <w:pgSz w:w="11906" w:h="16838"/>
       <w:pgMar w:top="1417" w:right="1417" w:bottom="1134" w:left="1417" w:header="708" w:footer="708" w:gutter="0"/>
       <w:cols w:space="708"/>
+      <w:titlePg/>
       <w:docGrid w:linePitch="360"/>
     </w:sectPr>
   </w:body>
 </w:document>
+</file>
+
+<file path=word/endnotes.xml><?xml version="1.0" encoding="utf-8"?>
+<w:endnotes xmlns:wpc="http://schemas.microsoft.com/office/word/2010/wordprocessingCanvas" xmlns:cx="http://schemas.microsoft.com/office/drawing/2014/chartex" xmlns:cx1="http://schemas.microsoft.com/office/drawing/2015/9/8/chartex" xmlns:cx2="http://schemas.microsoft.com/office/drawing/2015/10/21/chartex" xmlns:cx3="http://schemas.microsoft.com/office/drawing/2016/5/9/chartex" xmlns:cx4="http://schemas.microsoft.com/office/drawing/2016/5/10/chartex" xmlns:cx5="http://schemas.microsoft.com/office/drawing/2016/5/11/chartex" xmlns:cx6="http://schemas.microsoft.com/office/drawing/2016/5/12/chartex" xmlns:cx7="http://schemas.microsoft.com/office/drawing/2016/5/13/chartex" xmlns:cx8="http://schemas.microsoft.com/office/drawing/2016/5/14/chartex" xmlns:mc="http://schemas.openxmlformats.org/markup-compatibility/2006" xmlns:aink="http://schemas.microsoft.com/office/drawing/2016/ink" xmlns:am3d="http://schemas.microsoft.com/office/drawing/2017/model3d" xmlns:o="urn:schemas-microsoft-com:office:office" xmlns:oel="http://schemas.microsoft.com/office/2019/extlst" xmlns:r="http://schemas.openxmlformats.org/officeDocument/2006/relationships" xmlns:m="http://schemas.openxmlformats.org/officeDocument/2006/math" xmlns:v="urn:schemas-microsoft-com:vml" xmlns:wp14="http://schemas.microsoft.com/office/word/2010/wordprocessingDrawing" xmlns:wp="http://schemas.openxmlformats.org/drawingml/2006/wordprocessingDrawing" xmlns:w10="urn:schemas-microsoft-com:office:word" xmlns:w="http://schemas.openxmlformats.org/wordprocessingml/2006/main" xmlns:w14="http://schemas.microsoft.com/office/word/2010/wordml" xmlns:w15="http://schemas.microsoft.com/office/word/2012/wordml" xmlns:w16cex="http://schemas.microsoft.com/office/word/2018/wordml/cex" xmlns:w16cid="http://schemas.microsoft.com/office/word/2016/wordml/cid" xmlns:w16="http://schemas.microsoft.com/office/word/2018/wordml" xmlns:w16du="http://schemas.microsoft.com/office/word/2023/wordml/word16du" xmlns:w16sdtdh="http://schemas.microsoft.com/office/word/2020/wordml/sdtdatahash" xmlns:w16sdtfl="http://schemas.microsoft.com/office/word/2024/wordml/sdtformatlock" xmlns:w16se="http://schemas.microsoft.com/office/word/2015/wordml/symex" xmlns:wpg="http://schemas.microsoft.com/office/word/2010/wordprocessingGroup" xmlns:wpi="http://schemas.microsoft.com/office/word/2010/wordprocessingInk" xmlns:wne="http://schemas.microsoft.com/office/word/2006/wordml" xmlns:wps="http://schemas.microsoft.com/office/word/2010/wordprocessingShape" mc:Ignorable="w14 w15 w16se w16cid w16 w16cex w16sdtdh w16sdtfl w16du wp14">
+  <w:endnote w:type="separator" w:id="-1">
+    <w:p>
+      <w:pPr>
+        <w:spacing w:after="0" w:line="240" w:lineRule="auto"/>
+      </w:pPr>
+      <w:r>
+        <w:separator/>
+      </w:r>
+    </w:p>
+  </w:endnote>
+  <w:endnote w:type="continuationSeparator" w:id="0">
+    <w:p>
+      <w:pPr>
+        <w:spacing w:after="0" w:line="240" w:lineRule="auto"/>
+      </w:pPr>
+      <w:r>
+        <w:continuationSeparator/>
+      </w:r>
+    </w:p>
+  </w:endnote>
+</w:endnotes>
+</file>
+
+<file path=word/footer1.xml><?xml version="1.0" encoding="utf-8"?>
+<w:ftr xmlns:wpc="http://schemas.microsoft.com/office/word/2010/wordprocessingCanvas" xmlns:cx="http://schemas.microsoft.com/office/drawing/2014/chartex" xmlns:cx1="http://schemas.microsoft.com/office/drawing/2015/9/8/chartex" xmlns:cx2="http://schemas.microsoft.com/office/drawing/2015/10/21/chartex" xmlns:cx3="http://schemas.microsoft.com/office/drawing/2016/5/9/chartex" xmlns:cx4="http://schemas.microsoft.com/office/drawing/2016/5/10/chartex" xmlns:cx5="http://schemas.microsoft.com/office/drawing/2016/5/11/chartex" xmlns:cx6="http://schemas.microsoft.com/office/drawing/2016/5/12/chartex" xmlns:cx7="http://schemas.microsoft.com/office/drawing/2016/5/13/chartex" xmlns:cx8="http://schemas.microsoft.com/office/drawing/2016/5/14/chartex" xmlns:mc="http://schemas.openxmlformats.org/markup-compatibility/2006" xmlns:aink="http://schemas.microsoft.com/office/drawing/2016/ink" xmlns:am3d="http://schemas.microsoft.com/office/drawing/2017/model3d" xmlns:o="urn:schemas-microsoft-com:office:office" xmlns:oel="http://schemas.microsoft.com/office/2019/extlst" xmlns:r="http://schemas.openxmlformats.org/officeDocument/2006/relationships" xmlns:m="http://schemas.openxmlformats.org/officeDocument/2006/math" xmlns:v="urn:schemas-microsoft-com:vml" xmlns:wp14="http://schemas.microsoft.com/office/word/2010/wordprocessingDrawing" xmlns:wp="http://schemas.openxmlformats.org/drawingml/2006/wordprocessingDrawing" xmlns:w10="urn:schemas-microsoft-com:office:word" xmlns:w="http://schemas.openxmlformats.org/wordprocessingml/2006/main" xmlns:w14="http://schemas.microsoft.com/office/word/2010/wordml" xmlns:w15="http://schemas.microsoft.com/office/word/2012/wordml" xmlns:w16cex="http://schemas.microsoft.com/office/word/2018/wordml/cex" xmlns:w16cid="http://schemas.microsoft.com/office/word/2016/wordml/cid" xmlns:w16="http://schemas.microsoft.com/office/word/2018/wordml" xmlns:w16du="http://schemas.microsoft.com/office/word/2023/wordml/word16du" xmlns:w16sdtdh="http://schemas.microsoft.com/office/word/2020/wordml/sdtdatahash" xmlns:w16sdtfl="http://schemas.microsoft.com/office/word/2024/wordml/sdtformatlock" xmlns:w16se="http://schemas.microsoft.com/office/word/2015/wordml/symex" xmlns:wpg="http://schemas.microsoft.com/office/word/2010/wordprocessingGroup" xmlns:wpi="http://schemas.microsoft.com/office/word/2010/wordprocessingInk" xmlns:wne="http://schemas.microsoft.com/office/word/2006/wordml" xmlns:wps="http://schemas.microsoft.com/office/word/2010/wordprocessingShape" mc:Ignorable="w14 w15 w16se w16cid w16 w16cex w16sdtdh w16sdtfl w16du wp14">
+  <w:tbl>
+    <w:tblPr>
+      <w:tblpPr w:leftFromText="187" w:rightFromText="187" w:vertAnchor="page" w:horzAnchor="margin" w:tblpXSpec="center" w:tblpYSpec="bottom"/>
+      <w:tblW w:w="5000" w:type="pct"/>
+      <w:tblLayout w:type="fixed"/>
+      <w:tblLook w:val="04A0" w:firstRow="1" w:lastRow="0" w:firstColumn="1" w:lastColumn="0" w:noHBand="0" w:noVBand="1"/>
+    </w:tblPr>
+    <w:tblGrid>
+      <w:gridCol w:w="7258"/>
+      <w:gridCol w:w="1814"/>
+    </w:tblGrid>
+    <w:sdt>
+      <w:sdtPr>
+        <w:rPr>
+          <w:rFonts w:asciiTheme="majorHAnsi" w:eastAsiaTheme="majorEastAsia" w:hAnsiTheme="majorHAnsi" w:cstheme="majorBidi"/>
+          <w:sz w:val="20"/>
+          <w:szCs w:val="20"/>
+        </w:rPr>
+        <w:id w:val="-1432893812"/>
+        <w:docPartObj>
+          <w:docPartGallery w:val="Page Numbers (Bottom of Page)"/>
+          <w:docPartUnique/>
+        </w:docPartObj>
+      </w:sdtPr>
+      <w:sdtEndPr>
+        <w:rPr>
+          <w:rFonts w:asciiTheme="minorHAnsi" w:eastAsiaTheme="minorHAnsi" w:hAnsiTheme="minorHAnsi" w:cstheme="minorBidi"/>
+          <w:sz w:val="24"/>
+          <w:szCs w:val="24"/>
+        </w:rPr>
+      </w:sdtEndPr>
+      <w:sdtContent>
+        <w:tr>
+          <w:trPr>
+            <w:trHeight w:val="727"/>
+          </w:trPr>
+          <w:tc>
+            <w:tcPr>
+              <w:tcW w:w="4000" w:type="pct"/>
+              <w:tcBorders>
+                <w:right w:val="triple" w:sz="4" w:space="0" w:color="156082" w:themeColor="accent1"/>
+              </w:tcBorders>
+            </w:tcPr>
+            <w:p>
+              <w:pPr>
+                <w:tabs>
+                  <w:tab w:val="left" w:pos="620"/>
+                  <w:tab w:val="center" w:pos="4320"/>
+                </w:tabs>
+                <w:jc w:val="right"/>
+                <w:rPr>
+                  <w:rFonts w:asciiTheme="majorHAnsi" w:eastAsiaTheme="majorEastAsia" w:hAnsiTheme="majorHAnsi" w:cstheme="majorBidi"/>
+                  <w:sz w:val="20"/>
+                  <w:szCs w:val="20"/>
+                </w:rPr>
+              </w:pPr>
+            </w:p>
+          </w:tc>
+          <w:tc>
+            <w:tcPr>
+              <w:tcW w:w="1000" w:type="pct"/>
+              <w:tcBorders>
+                <w:left w:val="triple" w:sz="4" w:space="0" w:color="156082" w:themeColor="accent1"/>
+              </w:tcBorders>
+            </w:tcPr>
+            <w:p>
+              <w:pPr>
+                <w:tabs>
+                  <w:tab w:val="left" w:pos="1490"/>
+                </w:tabs>
+                <w:rPr>
+                  <w:rFonts w:asciiTheme="majorHAnsi" w:eastAsiaTheme="majorEastAsia" w:hAnsiTheme="majorHAnsi" w:cstheme="majorBidi"/>
+                  <w:sz w:val="28"/>
+                  <w:szCs w:val="28"/>
+                </w:rPr>
+              </w:pPr>
+              <w:r>
+                <w:fldChar w:fldCharType="begin"/>
+              </w:r>
+              <w:r>
+                <w:instrText>PAGE    \* MERGEFORMAT</w:instrText>
+              </w:r>
+              <w:r>
+                <w:fldChar w:fldCharType="separate"/>
+              </w:r>
+              <w:r>
+                <w:t>2</w:t>
+              </w:r>
+              <w:r>
+                <w:fldChar w:fldCharType="end"/>
+              </w:r>
+            </w:p>
+          </w:tc>
+        </w:tr>
+      </w:sdtContent>
+    </w:sdt>
+  </w:tbl>
+  <w:p>
+    <w:pPr>
+      <w:pStyle w:val="Fuzeile"/>
+    </w:pPr>
+  </w:p>
+</w:ftr>
+</file>
+
+<file path=word/footnotes.xml><?xml version="1.0" encoding="utf-8"?>
+<w:footnotes xmlns:wpc="http://schemas.microsoft.com/office/word/2010/wordprocessingCanvas" xmlns:cx="http://schemas.microsoft.com/office/drawing/2014/chartex" xmlns:cx1="http://schemas.microsoft.com/office/drawing/2015/9/8/chartex" xmlns:cx2="http://schemas.microsoft.com/office/drawing/2015/10/21/chartex" xmlns:cx3="http://schemas.microsoft.com/office/drawing/2016/5/9/chartex" xmlns:cx4="http://schemas.microsoft.com/office/drawing/2016/5/10/chartex" xmlns:cx5="http://schemas.microsoft.com/office/drawing/2016/5/11/chartex" xmlns:cx6="http://schemas.microsoft.com/office/drawing/2016/5/12/chartex" xmlns:cx7="http://schemas.microsoft.com/office/drawing/2016/5/13/chartex" xmlns:cx8="http://schemas.microsoft.com/office/drawing/2016/5/14/chartex" xmlns:mc="http://schemas.openxmlformats.org/markup-compatibility/2006" xmlns:aink="http://schemas.microsoft.com/office/drawing/2016/ink" xmlns:am3d="http://schemas.microsoft.com/office/drawing/2017/model3d" xmlns:o="urn:schemas-microsoft-com:office:office" xmlns:oel="http://schemas.microsoft.com/office/2019/extlst" xmlns:r="http://schemas.openxmlformats.org/officeDocument/2006/relationships" xmlns:m="http://schemas.openxmlformats.org/officeDocument/2006/math" xmlns:v="urn:schemas-microsoft-com:vml" xmlns:wp14="http://schemas.microsoft.com/office/word/2010/wordprocessingDrawing" xmlns:wp="http://schemas.openxmlformats.org/drawingml/2006/wordprocessingDrawing" xmlns:w10="urn:schemas-microsoft-com:office:word" xmlns:w="http://schemas.openxmlformats.org/wordprocessingml/2006/main" xmlns:w14="http://schemas.microsoft.com/office/word/2010/wordml" xmlns:w15="http://schemas.microsoft.com/office/word/2012/wordml" xmlns:w16cex="http://schemas.microsoft.com/office/word/2018/wordml/cex" xmlns:w16cid="http://schemas.microsoft.com/office/word/2016/wordml/cid" xmlns:w16="http://schemas.microsoft.com/office/word/2018/wordml" xmlns:w16du="http://schemas.microsoft.com/office/word/2023/wordml/word16du" xmlns:w16sdtdh="http://schemas.microsoft.com/office/word/2020/wordml/sdtdatahash" xmlns:w16sdtfl="http://schemas.microsoft.com/office/word/2024/wordml/sdtformatlock" xmlns:w16se="http://schemas.microsoft.com/office/word/2015/wordml/symex" xmlns:wpg="http://schemas.microsoft.com/office/word/2010/wordprocessingGroup" xmlns:wpi="http://schemas.microsoft.com/office/word/2010/wordprocessingInk" xmlns:wne="http://schemas.microsoft.com/office/word/2006/wordml" xmlns:wps="http://schemas.microsoft.com/office/word/2010/wordprocessingShape" mc:Ignorable="w14 w15 w16se w16cid w16 w16cex w16sdtdh w16sdtfl w16du wp14">
+  <w:footnote w:type="separator" w:id="-1">
+    <w:p>
+      <w:pPr>
+        <w:spacing w:after="0" w:line="240" w:lineRule="auto"/>
+      </w:pPr>
+      <w:r>
+        <w:separator/>
+      </w:r>
+    </w:p>
+  </w:footnote>
+  <w:footnote w:type="continuationSeparator" w:id="0">
+    <w:p>
+      <w:pPr>
+        <w:spacing w:after="0" w:line="240" w:lineRule="auto"/>
+      </w:pPr>
+      <w:r>
+        <w:continuationSeparator/>
+      </w:r>
+    </w:p>
+  </w:footnote>
+</w:footnotes>
 </file>
 
 <file path=word/numbering.xml><?xml version="1.0" encoding="utf-8"?>
@@ -2579,6 +4104,119 @@
     <w:nsid w:val="636570EA"/>
     <w:multiLevelType w:val="hybridMultilevel"/>
     <w:tmpl w:val="082033CC"/>
+    <w:lvl w:ilvl="0" w:tplc="04070001">
+      <w:start w:val="1"/>
+      <w:numFmt w:val="bullet"/>
+      <w:lvlText w:val=""/>
+      <w:lvlJc w:val="left"/>
+      <w:pPr>
+        <w:ind w:left="720" w:hanging="360"/>
+      </w:pPr>
+      <w:rPr>
+        <w:rFonts w:ascii="Symbol" w:hAnsi="Symbol" w:hint="default"/>
+      </w:rPr>
+    </w:lvl>
+    <w:lvl w:ilvl="1" w:tplc="04070003" w:tentative="1">
+      <w:start w:val="1"/>
+      <w:numFmt w:val="bullet"/>
+      <w:lvlText w:val="o"/>
+      <w:lvlJc w:val="left"/>
+      <w:pPr>
+        <w:ind w:left="1440" w:hanging="360"/>
+      </w:pPr>
+      <w:rPr>
+        <w:rFonts w:ascii="Courier New" w:hAnsi="Courier New" w:cs="Courier New" w:hint="default"/>
+      </w:rPr>
+    </w:lvl>
+    <w:lvl w:ilvl="2" w:tplc="04070005" w:tentative="1">
+      <w:start w:val="1"/>
+      <w:numFmt w:val="bullet"/>
+      <w:lvlText w:val=""/>
+      <w:lvlJc w:val="left"/>
+      <w:pPr>
+        <w:ind w:left="2160" w:hanging="360"/>
+      </w:pPr>
+      <w:rPr>
+        <w:rFonts w:ascii="Wingdings" w:hAnsi="Wingdings" w:hint="default"/>
+      </w:rPr>
+    </w:lvl>
+    <w:lvl w:ilvl="3" w:tplc="04070001" w:tentative="1">
+      <w:start w:val="1"/>
+      <w:numFmt w:val="bullet"/>
+      <w:lvlText w:val=""/>
+      <w:lvlJc w:val="left"/>
+      <w:pPr>
+        <w:ind w:left="2880" w:hanging="360"/>
+      </w:pPr>
+      <w:rPr>
+        <w:rFonts w:ascii="Symbol" w:hAnsi="Symbol" w:hint="default"/>
+      </w:rPr>
+    </w:lvl>
+    <w:lvl w:ilvl="4" w:tplc="04070003" w:tentative="1">
+      <w:start w:val="1"/>
+      <w:numFmt w:val="bullet"/>
+      <w:lvlText w:val="o"/>
+      <w:lvlJc w:val="left"/>
+      <w:pPr>
+        <w:ind w:left="3600" w:hanging="360"/>
+      </w:pPr>
+      <w:rPr>
+        <w:rFonts w:ascii="Courier New" w:hAnsi="Courier New" w:cs="Courier New" w:hint="default"/>
+      </w:rPr>
+    </w:lvl>
+    <w:lvl w:ilvl="5" w:tplc="04070005" w:tentative="1">
+      <w:start w:val="1"/>
+      <w:numFmt w:val="bullet"/>
+      <w:lvlText w:val=""/>
+      <w:lvlJc w:val="left"/>
+      <w:pPr>
+        <w:ind w:left="4320" w:hanging="360"/>
+      </w:pPr>
+      <w:rPr>
+        <w:rFonts w:ascii="Wingdings" w:hAnsi="Wingdings" w:hint="default"/>
+      </w:rPr>
+    </w:lvl>
+    <w:lvl w:ilvl="6" w:tplc="04070001" w:tentative="1">
+      <w:start w:val="1"/>
+      <w:numFmt w:val="bullet"/>
+      <w:lvlText w:val=""/>
+      <w:lvlJc w:val="left"/>
+      <w:pPr>
+        <w:ind w:left="5040" w:hanging="360"/>
+      </w:pPr>
+      <w:rPr>
+        <w:rFonts w:ascii="Symbol" w:hAnsi="Symbol" w:hint="default"/>
+      </w:rPr>
+    </w:lvl>
+    <w:lvl w:ilvl="7" w:tplc="04070003" w:tentative="1">
+      <w:start w:val="1"/>
+      <w:numFmt w:val="bullet"/>
+      <w:lvlText w:val="o"/>
+      <w:lvlJc w:val="left"/>
+      <w:pPr>
+        <w:ind w:left="5760" w:hanging="360"/>
+      </w:pPr>
+      <w:rPr>
+        <w:rFonts w:ascii="Courier New" w:hAnsi="Courier New" w:cs="Courier New" w:hint="default"/>
+      </w:rPr>
+    </w:lvl>
+    <w:lvl w:ilvl="8" w:tplc="04070005" w:tentative="1">
+      <w:start w:val="1"/>
+      <w:numFmt w:val="bullet"/>
+      <w:lvlText w:val=""/>
+      <w:lvlJc w:val="left"/>
+      <w:pPr>
+        <w:ind w:left="6480" w:hanging="360"/>
+      </w:pPr>
+      <w:rPr>
+        <w:rFonts w:ascii="Wingdings" w:hAnsi="Wingdings" w:hint="default"/>
+      </w:rPr>
+    </w:lvl>
+  </w:abstractNum>
+  <w:abstractNum w:abstractNumId="7" w15:restartNumberingAfterBreak="0">
+    <w:nsid w:val="70E31062"/>
+    <w:multiLevelType w:val="hybridMultilevel"/>
+    <w:tmpl w:val="EC8EA73C"/>
     <w:lvl w:ilvl="0" w:tplc="04070001">
       <w:start w:val="1"/>
       <w:numFmt w:val="bullet"/>
@@ -2708,6 +4346,9 @@
   </w:num>
   <w:num w:numId="7" w16cid:durableId="1519854633">
     <w:abstractNumId w:val="6"/>
+  </w:num>
+  <w:num w:numId="8" w16cid:durableId="178662165">
+    <w:abstractNumId w:val="7"/>
   </w:num>
 </w:numbering>
 </file>
@@ -2798,7 +4439,7 @@
     <w:lsdException w:name="Closing" w:semiHidden="1" w:unhideWhenUsed="1"/>
     <w:lsdException w:name="Signature" w:semiHidden="1" w:unhideWhenUsed="1"/>
     <w:lsdException w:name="Default Paragraph Font" w:semiHidden="1" w:uiPriority="1" w:unhideWhenUsed="1"/>
-    <w:lsdException w:name="Body Text" w:semiHidden="1" w:unhideWhenUsed="1"/>
+    <w:lsdException w:name="Body Text" w:semiHidden="1" w:uiPriority="0" w:unhideWhenUsed="1"/>
     <w:lsdException w:name="Body Text Indent" w:semiHidden="1" w:unhideWhenUsed="1"/>
     <w:lsdException w:name="List Continue" w:semiHidden="1" w:unhideWhenUsed="1"/>
     <w:lsdException w:name="List Continue 2" w:semiHidden="1" w:unhideWhenUsed="1"/>
@@ -2812,7 +4453,7 @@
     <w:lsdException w:name="Body Text First Indent" w:semiHidden="1" w:unhideWhenUsed="1"/>
     <w:lsdException w:name="Body Text First Indent 2" w:semiHidden="1" w:unhideWhenUsed="1"/>
     <w:lsdException w:name="Note Heading" w:semiHidden="1" w:unhideWhenUsed="1"/>
-    <w:lsdException w:name="Body Text 2" w:semiHidden="1" w:unhideWhenUsed="1"/>
+    <w:lsdException w:name="Body Text 2" w:semiHidden="1" w:uiPriority="0" w:unhideWhenUsed="1"/>
     <w:lsdException w:name="Body Text 3" w:semiHidden="1" w:unhideWhenUsed="1"/>
     <w:lsdException w:name="Body Text Indent 2" w:semiHidden="1" w:unhideWhenUsed="1"/>
     <w:lsdException w:name="Body Text Indent 3" w:semiHidden="1" w:unhideWhenUsed="1"/>
@@ -3629,6 +5270,169 @@
       <w:spacing w:after="0" w:line="240" w:lineRule="auto"/>
     </w:pPr>
   </w:style>
+  <w:style w:type="paragraph" w:styleId="Kopfzeile">
+    <w:name w:val="header"/>
+    <w:basedOn w:val="Standard"/>
+    <w:link w:val="KopfzeileZchn"/>
+    <w:uiPriority w:val="99"/>
+    <w:unhideWhenUsed/>
+    <w:rsid w:val="007F29B3"/>
+    <w:pPr>
+      <w:tabs>
+        <w:tab w:val="center" w:pos="4536"/>
+        <w:tab w:val="right" w:pos="9072"/>
+      </w:tabs>
+      <w:spacing w:after="0" w:line="240" w:lineRule="auto"/>
+    </w:pPr>
+  </w:style>
+  <w:style w:type="character" w:customStyle="1" w:styleId="KopfzeileZchn">
+    <w:name w:val="Kopfzeile Zchn"/>
+    <w:basedOn w:val="Absatz-Standardschriftart"/>
+    <w:link w:val="Kopfzeile"/>
+    <w:uiPriority w:val="99"/>
+    <w:rsid w:val="007F29B3"/>
+  </w:style>
+  <w:style w:type="paragraph" w:styleId="Fuzeile">
+    <w:name w:val="footer"/>
+    <w:basedOn w:val="Standard"/>
+    <w:link w:val="FuzeileZchn"/>
+    <w:uiPriority w:val="99"/>
+    <w:unhideWhenUsed/>
+    <w:rsid w:val="007F29B3"/>
+    <w:pPr>
+      <w:tabs>
+        <w:tab w:val="center" w:pos="4536"/>
+        <w:tab w:val="right" w:pos="9072"/>
+      </w:tabs>
+      <w:spacing w:after="0" w:line="240" w:lineRule="auto"/>
+    </w:pPr>
+  </w:style>
+  <w:style w:type="character" w:customStyle="1" w:styleId="FuzeileZchn">
+    <w:name w:val="Fußzeile Zchn"/>
+    <w:basedOn w:val="Absatz-Standardschriftart"/>
+    <w:link w:val="Fuzeile"/>
+    <w:uiPriority w:val="99"/>
+    <w:rsid w:val="007F29B3"/>
+  </w:style>
+  <w:style w:type="paragraph" w:styleId="Inhaltsverzeichnisberschrift">
+    <w:name w:val="TOC Heading"/>
+    <w:basedOn w:val="berschrift1"/>
+    <w:next w:val="Standard"/>
+    <w:uiPriority w:val="39"/>
+    <w:unhideWhenUsed/>
+    <w:qFormat/>
+    <w:rsid w:val="007F29B3"/>
+    <w:pPr>
+      <w:spacing w:before="240" w:after="0" w:line="259" w:lineRule="auto"/>
+      <w:outlineLvl w:val="9"/>
+    </w:pPr>
+    <w:rPr>
+      <w:kern w:val="0"/>
+      <w:sz w:val="32"/>
+      <w:szCs w:val="32"/>
+      <w:lang w:eastAsia="de-DE"/>
+      <w14:ligatures w14:val="none"/>
+    </w:rPr>
+  </w:style>
+  <w:style w:type="paragraph" w:styleId="Verzeichnis2">
+    <w:name w:val="toc 2"/>
+    <w:basedOn w:val="Standard"/>
+    <w:next w:val="Standard"/>
+    <w:autoRedefine/>
+    <w:uiPriority w:val="39"/>
+    <w:unhideWhenUsed/>
+    <w:rsid w:val="007F29B3"/>
+    <w:pPr>
+      <w:spacing w:after="100"/>
+      <w:ind w:left="240"/>
+    </w:pPr>
+  </w:style>
+  <w:style w:type="paragraph" w:styleId="Verzeichnis3">
+    <w:name w:val="toc 3"/>
+    <w:basedOn w:val="Standard"/>
+    <w:next w:val="Standard"/>
+    <w:autoRedefine/>
+    <w:uiPriority w:val="39"/>
+    <w:unhideWhenUsed/>
+    <w:rsid w:val="007F29B3"/>
+    <w:pPr>
+      <w:spacing w:after="100"/>
+      <w:ind w:left="480"/>
+    </w:pPr>
+  </w:style>
+  <w:style w:type="character" w:styleId="Hyperlink">
+    <w:name w:val="Hyperlink"/>
+    <w:basedOn w:val="Absatz-Standardschriftart"/>
+    <w:uiPriority w:val="99"/>
+    <w:unhideWhenUsed/>
+    <w:rsid w:val="007F29B3"/>
+    <w:rPr>
+      <w:color w:val="467886" w:themeColor="hyperlink"/>
+      <w:u w:val="single"/>
+    </w:rPr>
+  </w:style>
+  <w:style w:type="paragraph" w:styleId="Textkrper">
+    <w:name w:val="Body Text"/>
+    <w:basedOn w:val="Standard"/>
+    <w:link w:val="TextkrperZchn"/>
+    <w:semiHidden/>
+    <w:rsid w:val="001B5AB4"/>
+    <w:pPr>
+      <w:spacing w:after="0" w:line="240" w:lineRule="auto"/>
+      <w:jc w:val="center"/>
+    </w:pPr>
+    <w:rPr>
+      <w:rFonts w:ascii="Times New Roman" w:eastAsia="Times New Roman" w:hAnsi="Times New Roman" w:cs="Times New Roman"/>
+      <w:kern w:val="0"/>
+      <w:lang w:eastAsia="de-DE"/>
+      <w14:ligatures w14:val="none"/>
+    </w:rPr>
+  </w:style>
+  <w:style w:type="character" w:customStyle="1" w:styleId="TextkrperZchn">
+    <w:name w:val="Textkörper Zchn"/>
+    <w:basedOn w:val="Absatz-Standardschriftart"/>
+    <w:link w:val="Textkrper"/>
+    <w:semiHidden/>
+    <w:rsid w:val="001B5AB4"/>
+    <w:rPr>
+      <w:rFonts w:ascii="Times New Roman" w:eastAsia="Times New Roman" w:hAnsi="Times New Roman" w:cs="Times New Roman"/>
+      <w:kern w:val="0"/>
+      <w:lang w:eastAsia="de-DE"/>
+      <w14:ligatures w14:val="none"/>
+    </w:rPr>
+  </w:style>
+  <w:style w:type="paragraph" w:styleId="Textkrper2">
+    <w:name w:val="Body Text 2"/>
+    <w:basedOn w:val="Standard"/>
+    <w:link w:val="Textkrper2Zchn"/>
+    <w:semiHidden/>
+    <w:rsid w:val="001B5AB4"/>
+    <w:pPr>
+      <w:spacing w:after="0" w:line="240" w:lineRule="auto"/>
+      <w:jc w:val="center"/>
+    </w:pPr>
+    <w:rPr>
+      <w:rFonts w:ascii="Times New Roman" w:eastAsia="Times New Roman" w:hAnsi="Times New Roman" w:cs="Times New Roman"/>
+      <w:kern w:val="0"/>
+      <w:sz w:val="48"/>
+      <w:lang w:eastAsia="de-DE"/>
+      <w14:ligatures w14:val="none"/>
+    </w:rPr>
+  </w:style>
+  <w:style w:type="character" w:customStyle="1" w:styleId="Textkrper2Zchn">
+    <w:name w:val="Textkörper 2 Zchn"/>
+    <w:basedOn w:val="Absatz-Standardschriftart"/>
+    <w:link w:val="Textkrper2"/>
+    <w:semiHidden/>
+    <w:rsid w:val="001B5AB4"/>
+    <w:rPr>
+      <w:rFonts w:ascii="Times New Roman" w:eastAsia="Times New Roman" w:hAnsi="Times New Roman" w:cs="Times New Roman"/>
+      <w:kern w:val="0"/>
+      <w:sz w:val="48"/>
+      <w:lang w:eastAsia="de-DE"/>
+      <w14:ligatures w14:val="none"/>
+    </w:rPr>
+  </w:style>
 </w:styles>
 </file>
 

</xml_diff>